<commit_message>
Cambio planificación, trabajo en Navidad.
</commit_message>
<xml_diff>
--- a/Planificacion/Planificacion.docx
+++ b/Planificacion/Planificacion.docx
@@ -1,6 +1,6 @@
 
 <file path=word/document.xml><?xml version="1.0" encoding="utf-8"?>
-<w:document xmlns:ve="http://schemas.openxmlformats.org/markup-compatibility/2006" xmlns:o="urn:schemas-microsoft-com:office:office" xmlns:r="http://schemas.openxmlformats.org/officeDocument/2006/relationships" xmlns:m="http://schemas.openxmlformats.org/officeDocument/2006/math" xmlns:v="urn:schemas-microsoft-com:vml" xmlns:wp="http://schemas.openxmlformats.org/drawingml/2006/wordprocessingDrawing" xmlns:w10="urn:schemas-microsoft-com:office:word" xmlns:w="http://schemas.openxmlformats.org/wordprocessingml/2006/main" xmlns:wne="http://schemas.microsoft.com/office/word/2006/wordml">
+<w:document xmlns:wpc="http://schemas.microsoft.com/office/word/2010/wordprocessingCanvas" xmlns:mc="http://schemas.openxmlformats.org/markup-compatibility/2006" xmlns:o="urn:schemas-microsoft-com:office:office" xmlns:r="http://schemas.openxmlformats.org/officeDocument/2006/relationships" xmlns:m="http://schemas.openxmlformats.org/officeDocument/2006/math" xmlns:v="urn:schemas-microsoft-com:vml" xmlns:wp14="http://schemas.microsoft.com/office/word/2010/wordprocessingDrawing" xmlns:wp="http://schemas.openxmlformats.org/drawingml/2006/wordprocessingDrawing" xmlns:w10="urn:schemas-microsoft-com:office:word" xmlns:w="http://schemas.openxmlformats.org/wordprocessingml/2006/main" xmlns:w14="http://schemas.microsoft.com/office/word/2010/wordml" xmlns:w15="http://schemas.microsoft.com/office/word/2012/wordml" xmlns:wpg="http://schemas.microsoft.com/office/word/2010/wordprocessingGroup" xmlns:wpi="http://schemas.microsoft.com/office/word/2010/wordprocessingInk" xmlns:wne="http://schemas.microsoft.com/office/word/2006/wordml" xmlns:wps="http://schemas.microsoft.com/office/word/2010/wordprocessingShape" mc:Ignorable="w14 w15 wp14">
   <w:body>
     <w:p>
       <w:r>
@@ -12,7 +12,7 @@
               <w:txbxContent>
                 <w:p>
                   <w:pPr>
-                    <w:pStyle w:val="Ttulo"/>
+                    <w:pStyle w:val="Puesto"/>
                     <w:rPr>
                       <w:sz w:val="144"/>
                     </w:rPr>
@@ -24,6 +24,7 @@
                       <w:dataBinding w:prefixMappings="xmlns:ns0='http://purl.org/dc/elements/1.1/' xmlns:ns1='http://schemas.openxmlformats.org/package/2006/metadata/core-properties' " w:xpath="/ns1:coreProperties[1]/ns0:title[1]" w:storeItemID="{6C3C8BC8-F283-45AE-878A-BAB7291924A1}"/>
                       <w:text/>
                     </w:sdtPr>
+                    <w:sdtEndPr/>
                     <w:sdtContent>
                       <w:r>
                         <w:rPr>
@@ -53,6 +54,7 @@
                       <w:dataBinding w:prefixMappings="xmlns:ns0='http://schemas.microsoft.com/office/2006/coverPageProps'" w:xpath="/ns0:CoverPageProperties[1]/ns0:Abstract[1]" w:storeItemID="{55AF091B-3C7A-41E3-B477-F2FDAA23CFDA}"/>
                       <w:text/>
                     </w:sdtPr>
+                    <w:sdtEndPr/>
                     <w:sdtContent>
                       <w:r>
                         <w:t>Miguel Pascual Domínguez, Javier Pellejero Ortega, Isabel Pérez Pereda, Iván Prada Cazalla, Jesús Recio Herranz, Álvaro Rodríguez García</w:t>
@@ -84,6 +86,7 @@
                       <w:dataBinding w:prefixMappings="xmlns:ns0='http://schemas.openxmlformats.org/officeDocument/2006/extended-properties' " w:xpath="/ns0:Properties[1]/ns0:Company[1]" w:storeItemID="{6668398D-A668-4E3E-A5EB-62B293D839F1}"/>
                       <w:text/>
                     </w:sdtPr>
+                    <w:sdtEndPr/>
                     <w:sdtContent>
                       <w:r>
                         <w:t>Gestor personal UCM</w:t>
@@ -102,7 +105,7 @@
                       <w:left w:w="0" w:type="dxa"/>
                       <w:right w:w="0" w:type="dxa"/>
                     </w:tblCellMar>
-                    <w:tblLook w:val="04A0"/>
+                    <w:tblLook w:val="04A0" w:firstRow="1" w:lastRow="0" w:firstColumn="1" w:lastColumn="0" w:noHBand="0" w:noVBand="1"/>
                   </w:tblPr>
                   <w:tblGrid>
                     <w:gridCol w:w="3470"/>
@@ -180,6 +183,7 @@
                             <w:dataBinding w:prefixMappings="xmlns:ns0='http://schemas.microsoft.com/office/2006/coverPageProps' " w:xpath="/ns0:CoverPageProperties[1]/ns0:CompanyFax[1]" w:storeItemID="{55AF091B-3C7A-41E3-B477-F2FDAA23CFDA}"/>
                             <w:text/>
                           </w:sdtPr>
+                          <w:sdtEndPr/>
                           <w:sdtContent>
                             <w:r>
                               <w:t>Proyecto Ingeniería del Software</w:t>
@@ -204,6 +208,7 @@
                           <w:dataBinding w:prefixMappings="xmlns:ns0='http://schemas.microsoft.com/office/2006/coverPageProps' " w:xpath="/ns0:CoverPageProperties[1]/ns0:CompanyAddress[1]" w:storeItemID="{55AF091B-3C7A-41E3-B477-F2FDAA23CFDA}"/>
                           <w:text/>
                         </w:sdtPr>
+                        <w:sdtEndPr/>
                         <w:sdtContent>
                           <w:p>
                             <w:pPr>
@@ -231,6 +236,7 @@
                           <w:dataBinding w:prefixMappings="xmlns:ns0='http://schemas.microsoft.com/office/2006/coverPageProps' " w:xpath="/ns0:CoverPageProperties[1]/ns0:CompanyEmail[1]" w:storeItemID="{55AF091B-3C7A-41E3-B477-F2FDAA23CFDA}"/>
                           <w:text/>
                         </w:sdtPr>
+                        <w:sdtEndPr/>
                         <w:sdtContent>
                           <w:p>
                             <w:pPr>
@@ -326,6 +332,7 @@
           <w:docPartUnique/>
         </w:docPartObj>
       </w:sdtPr>
+      <w:sdtEndPr/>
       <w:sdtContent>
         <w:p>
           <w:pPr>
@@ -694,12 +701,11 @@
         <w:tblStyle w:val="Tablaconcuadrcula"/>
         <w:tblpPr w:leftFromText="141" w:rightFromText="141" w:vertAnchor="text" w:horzAnchor="margin" w:tblpY="1022"/>
         <w:tblW w:w="8424" w:type="dxa"/>
-        <w:tblInd w:w="108" w:type="dxa"/>
         <w:tblCellMar>
           <w:left w:w="103" w:type="dxa"/>
           <w:right w:w="108" w:type="dxa"/>
         </w:tblCellMar>
-        <w:tblLook w:val="04A0"/>
+        <w:tblLook w:val="04A0" w:firstRow="1" w:lastRow="0" w:firstColumn="1" w:lastColumn="0" w:noHBand="0" w:noVBand="1"/>
       </w:tblPr>
       <w:tblGrid>
         <w:gridCol w:w="2106"/>
@@ -709,7 +715,7 @@
       </w:tblGrid>
       <w:tr>
         <w:trPr>
-          <w:cnfStyle w:val="100000000000"/>
+          <w:cnfStyle w:val="100000000000" w:firstRow="1" w:lastRow="0" w:firstColumn="0" w:lastColumn="0" w:oddVBand="0" w:evenVBand="0" w:oddHBand="0" w:evenHBand="0" w:firstRowFirstColumn="0" w:firstRowLastColumn="0" w:lastRowFirstColumn="0" w:lastRowLastColumn="0"/>
         </w:trPr>
         <w:tc>
           <w:tcPr>
@@ -1016,8 +1022,6 @@
               <w:ind w:left="115"/>
               <w:jc w:val="center"/>
             </w:pPr>
-            <w:bookmarkStart w:id="2" w:name="_GoBack"/>
-            <w:bookmarkEnd w:id="2"/>
             <w:r>
               <w:t>Corrección del diagrama de Gantt</w:t>
             </w:r>
@@ -1115,8 +1119,8 @@
       <w:pPr>
         <w:pStyle w:val="Encabezado1"/>
       </w:pPr>
-      <w:bookmarkStart w:id="3" w:name="_Toc436672695"/>
-      <w:bookmarkEnd w:id="3"/>
+      <w:bookmarkStart w:id="2" w:name="_Toc436672695"/>
+      <w:bookmarkEnd w:id="2"/>
       <w:r>
         <w:lastRenderedPageBreak/>
         <w:pict>
@@ -1302,8 +1306,8 @@
       <w:pPr>
         <w:pStyle w:val="Encabezado1"/>
       </w:pPr>
-      <w:bookmarkStart w:id="4" w:name="_Toc436672696"/>
-      <w:bookmarkEnd w:id="4"/>
+      <w:bookmarkStart w:id="3" w:name="_Toc436672696"/>
+      <w:bookmarkEnd w:id="3"/>
       <w:r>
         <w:lastRenderedPageBreak/>
         <w:t>Cálculo del esfuerzo disponible</w:t>
@@ -1312,7 +1316,31 @@
     <w:p>
       <w:r>
         <w:tab/>
-        <w:t>El cálculo del esfuerzo disponible para la realización del proyecto se ha realizado en base a las horas que cada miembro puede dedicar al proyecto semanalmente, exclusivamente para el primer cuatrimestre (hasta el día 19/1/2016). Estas son 5 horas a la semana, puesto que creemos que podemos emplear 1 hora al día los días de diario. No hemos tenido en cuenta parones vacacionales, y de esta forma desde el 26/10/15 hasta el 19/1/16 las semanas dedicadas son 10, descontando el parón vacacional en Navidades. De esta forma, como se dedican 5 horas por persona 6 personas, durante 13 semanas, el esfuerzo total sería:</w:t>
+        <w:t>El cálculo del esfuerzo disponible para la realización del proyecto se ha realizado en base a las horas que cada miembro puede dedicar al proyecto semanalmente, exclusivamente para el primer cuatrimestre (hasta el día 19/1/2016). Estas son 5 horas a la semana, puesto que creemos que podemos emplear 1 hora al día los días de diario. No hemos tenido en cuenta parones vacacionales, y de esta forma desde el 2</w:t>
+      </w:r>
+      <w:r>
+        <w:t>8</w:t>
+      </w:r>
+      <w:r>
+        <w:t>/10/15 hasta el 19/1</w:t>
+      </w:r>
+      <w:r>
+        <w:t xml:space="preserve">/16 las semanas dedicadas son 11. </w:t>
+      </w:r>
+      <w:r>
+        <w:t xml:space="preserve">De esta forma, como se </w:t>
+      </w:r>
+      <w:r>
+        <w:t>6 personas dedican 5 horas cada una semanalmente</w:t>
+      </w:r>
+      <w:r>
+        <w:t>, durante 1</w:t>
+      </w:r>
+      <w:r>
+        <w:t>1</w:t>
+      </w:r>
+      <w:r>
+        <w:t xml:space="preserve"> semanas, el esfuerzo total sería:</w:t>
       </w:r>
     </w:p>
     <w:p>
@@ -1359,10 +1387,36 @@
             <w:rPr>
               <w:rFonts w:ascii="Cambria Math" w:hAnsi="Cambria Math"/>
             </w:rPr>
-            <m:t>×6p×10=300PH</m:t>
+            <m:t>×6p×1</m:t>
+          </m:r>
+          <m:r>
+            <w:rPr>
+              <w:rFonts w:ascii="Cambria Math" w:hAnsi="Cambria Math"/>
+            </w:rPr>
+            <m:t>1</m:t>
+          </m:r>
+          <m:r>
+            <w:rPr>
+              <w:rFonts w:ascii="Cambria Math" w:hAnsi="Cambria Math"/>
+            </w:rPr>
+            <m:t>=3</m:t>
+          </m:r>
+          <m:r>
+            <w:rPr>
+              <w:rFonts w:ascii="Cambria Math" w:hAnsi="Cambria Math"/>
+            </w:rPr>
+            <m:t>3</m:t>
+          </m:r>
+          <m:r>
+            <w:rPr>
+              <w:rFonts w:ascii="Cambria Math" w:hAnsi="Cambria Math"/>
+            </w:rPr>
+            <m:t>0PH</m:t>
           </m:r>
         </m:oMath>
       </m:oMathPara>
+      <w:bookmarkStart w:id="4" w:name="_GoBack"/>
+      <w:bookmarkEnd w:id="4"/>
     </w:p>
     <w:p>
       <w:pPr>
@@ -1426,7 +1480,19 @@
                 <w:rPr>
                   <w:rFonts w:ascii="Cambria Math" w:hAnsi="Cambria Math"/>
                 </w:rPr>
-                <m:t>300</m:t>
+                <m:t>3</m:t>
+              </m:r>
+              <m:r>
+                <w:rPr>
+                  <w:rFonts w:ascii="Cambria Math" w:hAnsi="Cambria Math"/>
+                </w:rPr>
+                <m:t>3</m:t>
+              </m:r>
+              <m:r>
+                <w:rPr>
+                  <w:rFonts w:ascii="Cambria Math" w:hAnsi="Cambria Math"/>
+                </w:rPr>
+                <m:t>0</m:t>
               </m:r>
             </m:num>
             <m:den>
@@ -1442,7 +1508,19 @@
             <w:rPr>
               <w:rFonts w:ascii="Cambria Math" w:hAnsi="Cambria Math"/>
             </w:rPr>
-            <m:t>=1,70PM</m:t>
+            <m:t>=1,</m:t>
+          </m:r>
+          <m:r>
+            <w:rPr>
+              <w:rFonts w:ascii="Cambria Math" w:hAnsi="Cambria Math"/>
+            </w:rPr>
+            <m:t>875</m:t>
+          </m:r>
+          <m:r>
+            <w:rPr>
+              <w:rFonts w:ascii="Cambria Math" w:hAnsi="Cambria Math"/>
+            </w:rPr>
+            <m:t>PM</m:t>
           </m:r>
         </m:oMath>
       </m:oMathPara>
@@ -3558,8 +3636,8 @@
 </file>
 
 <file path=word/endnotes.xml><?xml version="1.0" encoding="utf-8"?>
-<w:endnotes xmlns:ve="http://schemas.openxmlformats.org/markup-compatibility/2006" xmlns:o="urn:schemas-microsoft-com:office:office" xmlns:r="http://schemas.openxmlformats.org/officeDocument/2006/relationships" xmlns:m="http://schemas.openxmlformats.org/officeDocument/2006/math" xmlns:v="urn:schemas-microsoft-com:vml" xmlns:wp="http://schemas.openxmlformats.org/drawingml/2006/wordprocessingDrawing" xmlns:w10="urn:schemas-microsoft-com:office:word" xmlns:w="http://schemas.openxmlformats.org/wordprocessingml/2006/main" xmlns:wne="http://schemas.microsoft.com/office/word/2006/wordml">
-  <w:endnote w:type="separator" w:id="0">
+<w:endnotes xmlns:wpc="http://schemas.microsoft.com/office/word/2010/wordprocessingCanvas" xmlns:mc="http://schemas.openxmlformats.org/markup-compatibility/2006" xmlns:o="urn:schemas-microsoft-com:office:office" xmlns:r="http://schemas.openxmlformats.org/officeDocument/2006/relationships" xmlns:m="http://schemas.openxmlformats.org/officeDocument/2006/math" xmlns:v="urn:schemas-microsoft-com:vml" xmlns:wp14="http://schemas.microsoft.com/office/word/2010/wordprocessingDrawing" xmlns:wp="http://schemas.openxmlformats.org/drawingml/2006/wordprocessingDrawing" xmlns:w10="urn:schemas-microsoft-com:office:word" xmlns:w="http://schemas.openxmlformats.org/wordprocessingml/2006/main" xmlns:w14="http://schemas.microsoft.com/office/word/2010/wordml" xmlns:w15="http://schemas.microsoft.com/office/word/2012/wordml" xmlns:wpg="http://schemas.microsoft.com/office/word/2010/wordprocessingGroup" xmlns:wpi="http://schemas.microsoft.com/office/word/2010/wordprocessingInk" xmlns:wne="http://schemas.microsoft.com/office/word/2006/wordml" xmlns:wps="http://schemas.microsoft.com/office/word/2010/wordprocessingShape" mc:Ignorable="w14 w15 wp14">
+  <w:endnote w:type="separator" w:id="-1">
     <w:p>
       <w:pPr>
         <w:spacing w:after="0" w:line="240" w:lineRule="auto"/>
@@ -3569,7 +3647,7 @@
       </w:r>
     </w:p>
   </w:endnote>
-  <w:endnote w:type="continuationSeparator" w:id="1">
+  <w:endnote w:type="continuationSeparator" w:id="0">
     <w:p>
       <w:pPr>
         <w:spacing w:after="0" w:line="240" w:lineRule="auto"/>
@@ -3583,8 +3661,8 @@
 </file>
 
 <file path=word/footnotes.xml><?xml version="1.0" encoding="utf-8"?>
-<w:footnotes xmlns:ve="http://schemas.openxmlformats.org/markup-compatibility/2006" xmlns:o="urn:schemas-microsoft-com:office:office" xmlns:r="http://schemas.openxmlformats.org/officeDocument/2006/relationships" xmlns:m="http://schemas.openxmlformats.org/officeDocument/2006/math" xmlns:v="urn:schemas-microsoft-com:vml" xmlns:wp="http://schemas.openxmlformats.org/drawingml/2006/wordprocessingDrawing" xmlns:w10="urn:schemas-microsoft-com:office:word" xmlns:w="http://schemas.openxmlformats.org/wordprocessingml/2006/main" xmlns:wne="http://schemas.microsoft.com/office/word/2006/wordml">
-  <w:footnote w:type="separator" w:id="0">
+<w:footnotes xmlns:wpc="http://schemas.microsoft.com/office/word/2010/wordprocessingCanvas" xmlns:mc="http://schemas.openxmlformats.org/markup-compatibility/2006" xmlns:o="urn:schemas-microsoft-com:office:office" xmlns:r="http://schemas.openxmlformats.org/officeDocument/2006/relationships" xmlns:m="http://schemas.openxmlformats.org/officeDocument/2006/math" xmlns:v="urn:schemas-microsoft-com:vml" xmlns:wp14="http://schemas.microsoft.com/office/word/2010/wordprocessingDrawing" xmlns:wp="http://schemas.openxmlformats.org/drawingml/2006/wordprocessingDrawing" xmlns:w10="urn:schemas-microsoft-com:office:word" xmlns:w="http://schemas.openxmlformats.org/wordprocessingml/2006/main" xmlns:w14="http://schemas.microsoft.com/office/word/2010/wordml" xmlns:w15="http://schemas.microsoft.com/office/word/2012/wordml" xmlns:wpg="http://schemas.microsoft.com/office/word/2010/wordprocessingGroup" xmlns:wpi="http://schemas.microsoft.com/office/word/2010/wordprocessingInk" xmlns:wne="http://schemas.microsoft.com/office/word/2006/wordml" xmlns:wps="http://schemas.microsoft.com/office/word/2010/wordprocessingShape" mc:Ignorable="w14 w15 wp14">
+  <w:footnote w:type="separator" w:id="-1">
     <w:p>
       <w:pPr>
         <w:spacing w:after="0" w:line="240" w:lineRule="auto"/>
@@ -3594,7 +3672,7 @@
       </w:r>
     </w:p>
   </w:footnote>
-  <w:footnote w:type="continuationSeparator" w:id="1">
+  <w:footnote w:type="continuationSeparator" w:id="0">
     <w:p>
       <w:pPr>
         <w:spacing w:after="0" w:line="240" w:lineRule="auto"/>
@@ -3608,7 +3686,7 @@
 </file>
 
 <file path=word/header1.xml><?xml version="1.0" encoding="utf-8"?>
-<w:hdr xmlns:ve="http://schemas.openxmlformats.org/markup-compatibility/2006" xmlns:o="urn:schemas-microsoft-com:office:office" xmlns:r="http://schemas.openxmlformats.org/officeDocument/2006/relationships" xmlns:m="http://schemas.openxmlformats.org/officeDocument/2006/math" xmlns:v="urn:schemas-microsoft-com:vml" xmlns:wp="http://schemas.openxmlformats.org/drawingml/2006/wordprocessingDrawing" xmlns:w10="urn:schemas-microsoft-com:office:word" xmlns:w="http://schemas.openxmlformats.org/wordprocessingml/2006/main" xmlns:wne="http://schemas.microsoft.com/office/word/2006/wordml">
+<w:hdr xmlns:wpc="http://schemas.microsoft.com/office/word/2010/wordprocessingCanvas" xmlns:mc="http://schemas.openxmlformats.org/markup-compatibility/2006" xmlns:o="urn:schemas-microsoft-com:office:office" xmlns:r="http://schemas.openxmlformats.org/officeDocument/2006/relationships" xmlns:m="http://schemas.openxmlformats.org/officeDocument/2006/math" xmlns:v="urn:schemas-microsoft-com:vml" xmlns:wp14="http://schemas.microsoft.com/office/word/2010/wordprocessingDrawing" xmlns:wp="http://schemas.openxmlformats.org/drawingml/2006/wordprocessingDrawing" xmlns:w10="urn:schemas-microsoft-com:office:word" xmlns:w="http://schemas.openxmlformats.org/wordprocessingml/2006/main" xmlns:w14="http://schemas.microsoft.com/office/word/2010/wordml" xmlns:w15="http://schemas.microsoft.com/office/word/2012/wordml" xmlns:wpg="http://schemas.microsoft.com/office/word/2010/wordprocessingGroup" xmlns:wpi="http://schemas.microsoft.com/office/word/2010/wordprocessingInk" xmlns:wne="http://schemas.microsoft.com/office/word/2006/wordml" xmlns:wps="http://schemas.microsoft.com/office/word/2010/wordprocessingShape" mc:Ignorable="w14 w15 wp14">
   <w:tbl>
     <w:tblPr>
       <w:tblW w:w="5000" w:type="pct"/>
@@ -3617,7 +3695,7 @@
         <w:left w:w="0" w:type="dxa"/>
         <w:right w:w="0" w:type="dxa"/>
       </w:tblCellMar>
-      <w:tblLook w:val="04A0"/>
+      <w:tblLook w:val="04A0" w:firstRow="1" w:lastRow="0" w:firstColumn="1" w:lastColumn="0" w:noHBand="0" w:noVBand="1"/>
     </w:tblPr>
     <w:tblGrid>
       <w:gridCol w:w="1628"/>
@@ -3714,7 +3792,7 @@
 </file>
 
 <file path=word/header2.xml><?xml version="1.0" encoding="utf-8"?>
-<w:hdr xmlns:ve="http://schemas.openxmlformats.org/markup-compatibility/2006" xmlns:o="urn:schemas-microsoft-com:office:office" xmlns:r="http://schemas.openxmlformats.org/officeDocument/2006/relationships" xmlns:m="http://schemas.openxmlformats.org/officeDocument/2006/math" xmlns:v="urn:schemas-microsoft-com:vml" xmlns:wp="http://schemas.openxmlformats.org/drawingml/2006/wordprocessingDrawing" xmlns:w10="urn:schemas-microsoft-com:office:word" xmlns:w="http://schemas.openxmlformats.org/wordprocessingml/2006/main" xmlns:wne="http://schemas.microsoft.com/office/word/2006/wordml">
+<w:hdr xmlns:wpc="http://schemas.microsoft.com/office/word/2010/wordprocessingCanvas" xmlns:mc="http://schemas.openxmlformats.org/markup-compatibility/2006" xmlns:o="urn:schemas-microsoft-com:office:office" xmlns:r="http://schemas.openxmlformats.org/officeDocument/2006/relationships" xmlns:m="http://schemas.openxmlformats.org/officeDocument/2006/math" xmlns:v="urn:schemas-microsoft-com:vml" xmlns:wp14="http://schemas.microsoft.com/office/word/2010/wordprocessingDrawing" xmlns:wp="http://schemas.openxmlformats.org/drawingml/2006/wordprocessingDrawing" xmlns:w10="urn:schemas-microsoft-com:office:word" xmlns:w="http://schemas.openxmlformats.org/wordprocessingml/2006/main" xmlns:w14="http://schemas.microsoft.com/office/word/2010/wordml" xmlns:w15="http://schemas.microsoft.com/office/word/2012/wordml" xmlns:wpg="http://schemas.microsoft.com/office/word/2010/wordprocessingGroup" xmlns:wpi="http://schemas.microsoft.com/office/word/2010/wordprocessingInk" xmlns:wne="http://schemas.microsoft.com/office/word/2006/wordml" xmlns:wps="http://schemas.microsoft.com/office/word/2010/wordprocessingShape" mc:Ignorable="w14 w15 wp14">
   <w:tbl>
     <w:tblPr>
       <w:tblW w:w="5000" w:type="pct"/>
@@ -3723,7 +3801,7 @@
         <w:left w:w="0" w:type="dxa"/>
         <w:right w:w="0" w:type="dxa"/>
       </w:tblCellMar>
-      <w:tblLook w:val="04A0"/>
+      <w:tblLook w:val="04A0" w:firstRow="1" w:lastRow="0" w:firstColumn="1" w:lastColumn="0" w:noHBand="0" w:noVBand="1"/>
     </w:tblPr>
     <w:tblGrid>
       <w:gridCol w:w="1628"/>
@@ -3761,7 +3839,7 @@
             <w:rPr>
               <w:noProof/>
             </w:rPr>
-            <w:t>1</w:t>
+            <w:t>3</w:t>
           </w:r>
           <w:r>
             <w:fldChar w:fldCharType="end"/>
@@ -3852,8 +3930,8 @@
 </file>
 
 <file path=word/numbering.xml><?xml version="1.0" encoding="utf-8"?>
-<w:numbering xmlns:ve="http://schemas.openxmlformats.org/markup-compatibility/2006" xmlns:o="urn:schemas-microsoft-com:office:office" xmlns:r="http://schemas.openxmlformats.org/officeDocument/2006/relationships" xmlns:m="http://schemas.openxmlformats.org/officeDocument/2006/math" xmlns:v="urn:schemas-microsoft-com:vml" xmlns:wp="http://schemas.openxmlformats.org/drawingml/2006/wordprocessingDrawing" xmlns:w10="urn:schemas-microsoft-com:office:word" xmlns:w="http://schemas.openxmlformats.org/wordprocessingml/2006/main" xmlns:wne="http://schemas.microsoft.com/office/word/2006/wordml">
-  <w:abstractNum w:abstractNumId="0">
+<w:numbering xmlns:wpc="http://schemas.microsoft.com/office/word/2010/wordprocessingCanvas" xmlns:mc="http://schemas.openxmlformats.org/markup-compatibility/2006" xmlns:o="urn:schemas-microsoft-com:office:office" xmlns:r="http://schemas.openxmlformats.org/officeDocument/2006/relationships" xmlns:m="http://schemas.openxmlformats.org/officeDocument/2006/math" xmlns:v="urn:schemas-microsoft-com:vml" xmlns:wp14="http://schemas.microsoft.com/office/word/2010/wordprocessingDrawing" xmlns:wp="http://schemas.openxmlformats.org/drawingml/2006/wordprocessingDrawing" xmlns:w10="urn:schemas-microsoft-com:office:word" xmlns:w="http://schemas.openxmlformats.org/wordprocessingml/2006/main" xmlns:w14="http://schemas.microsoft.com/office/word/2010/wordml" xmlns:w15="http://schemas.microsoft.com/office/word/2012/wordml" xmlns:wpg="http://schemas.microsoft.com/office/word/2010/wordprocessingGroup" xmlns:wpi="http://schemas.microsoft.com/office/word/2010/wordprocessingInk" xmlns:wne="http://schemas.microsoft.com/office/word/2006/wordml" xmlns:wps="http://schemas.microsoft.com/office/word/2010/wordprocessingShape" mc:Ignorable="w14 w15 wp14">
+  <w:abstractNum w:abstractNumId="0" w15:restartNumberingAfterBreak="0">
     <w:nsid w:val="1EBD690F"/>
     <w:multiLevelType w:val="multilevel"/>
     <w:tmpl w:val="7EB09C9C"/>
@@ -3967,7 +4045,7 @@
       </w:pPr>
     </w:lvl>
   </w:abstractNum>
-  <w:abstractNum w:abstractNumId="1">
+  <w:abstractNum w:abstractNumId="1" w15:restartNumberingAfterBreak="0">
     <w:nsid w:val="3F93384F"/>
     <w:multiLevelType w:val="multilevel"/>
     <w:tmpl w:val="D8281CAA"/>
@@ -4081,7 +4159,7 @@
       </w:rPr>
     </w:lvl>
   </w:abstractNum>
-  <w:abstractNum w:abstractNumId="2">
+  <w:abstractNum w:abstractNumId="2" w15:restartNumberingAfterBreak="0">
     <w:nsid w:val="5BAE5A8F"/>
     <w:multiLevelType w:val="multilevel"/>
     <w:tmpl w:val="EA56AD8C"/>
@@ -4195,7 +4273,7 @@
       </w:rPr>
     </w:lvl>
   </w:abstractNum>
-  <w:abstractNum w:abstractNumId="3">
+  <w:abstractNum w:abstractNumId="3" w15:restartNumberingAfterBreak="0">
     <w:nsid w:val="79463BAF"/>
     <w:multiLevelType w:val="multilevel"/>
     <w:tmpl w:val="E6A83F5A"/>
@@ -4333,7 +4411,7 @@
 </file>
 
 <file path=word/styles.xml><?xml version="1.0" encoding="utf-8"?>
-<w:styles xmlns:r="http://schemas.openxmlformats.org/officeDocument/2006/relationships" xmlns:w="http://schemas.openxmlformats.org/wordprocessingml/2006/main">
+<w:styles xmlns:mc="http://schemas.openxmlformats.org/markup-compatibility/2006" xmlns:r="http://schemas.openxmlformats.org/officeDocument/2006/relationships" xmlns:w="http://schemas.openxmlformats.org/wordprocessingml/2006/main" xmlns:w14="http://schemas.microsoft.com/office/word/2010/wordml" xmlns:w15="http://schemas.microsoft.com/office/word/2012/wordml" mc:Ignorable="w14 w15">
   <w:docDefaults>
     <w:rPrDefault>
       <w:rPr>
@@ -4348,155 +4426,378 @@
       </w:pPr>
     </w:pPrDefault>
   </w:docDefaults>
-  <w:latentStyles w:defLockedState="0" w:defUIPriority="99" w:defSemiHidden="1" w:defUnhideWhenUsed="1" w:defQFormat="0" w:count="267">
-    <w:lsdException w:name="Normal" w:semiHidden="0" w:uiPriority="0" w:unhideWhenUsed="0" w:qFormat="1"/>
-    <w:lsdException w:name="heading 1" w:semiHidden="0" w:uiPriority="1" w:unhideWhenUsed="0" w:qFormat="1"/>
-    <w:lsdException w:name="heading 2" w:uiPriority="1" w:qFormat="1"/>
-    <w:lsdException w:name="heading 3" w:uiPriority="1" w:qFormat="1"/>
-    <w:lsdException w:name="heading 4" w:uiPriority="9" w:qFormat="1"/>
-    <w:lsdException w:name="heading 5" w:uiPriority="9" w:qFormat="1"/>
-    <w:lsdException w:name="heading 6" w:uiPriority="9" w:qFormat="1"/>
-    <w:lsdException w:name="heading 7" w:uiPriority="9" w:qFormat="1"/>
-    <w:lsdException w:name="heading 8" w:uiPriority="9" w:qFormat="1"/>
-    <w:lsdException w:name="heading 9" w:uiPriority="9" w:qFormat="1"/>
-    <w:lsdException w:name="toc 1" w:uiPriority="39" w:qFormat="1"/>
-    <w:lsdException w:name="toc 2" w:uiPriority="39" w:qFormat="1"/>
-    <w:lsdException w:name="toc 3" w:uiPriority="39" w:qFormat="1"/>
-    <w:lsdException w:name="toc 4" w:uiPriority="39"/>
-    <w:lsdException w:name="toc 5" w:uiPriority="39"/>
-    <w:lsdException w:name="toc 6" w:uiPriority="39"/>
-    <w:lsdException w:name="toc 7" w:uiPriority="39"/>
-    <w:lsdException w:name="toc 8" w:uiPriority="39"/>
-    <w:lsdException w:name="toc 9" w:uiPriority="39"/>
-    <w:lsdException w:name="header" w:qFormat="1"/>
-    <w:lsdException w:name="footer" w:qFormat="1"/>
-    <w:lsdException w:name="caption" w:uiPriority="35" w:qFormat="1"/>
-    <w:lsdException w:name="List Bullet" w:qFormat="1"/>
-    <w:lsdException w:name="List Number" w:uiPriority="1" w:qFormat="1"/>
-    <w:lsdException w:name="List Number 2" w:uiPriority="1" w:qFormat="1"/>
-    <w:lsdException w:name="List Number 3" w:uiPriority="18"/>
-    <w:lsdException w:name="List Number 4" w:uiPriority="18"/>
-    <w:lsdException w:name="List Number 5" w:uiPriority="18"/>
-    <w:lsdException w:name="Title" w:semiHidden="0" w:uiPriority="2" w:unhideWhenUsed="0" w:qFormat="1"/>
-    <w:lsdException w:name="Closing" w:qFormat="1"/>
-    <w:lsdException w:name="Signature" w:uiPriority="9" w:qFormat="1"/>
-    <w:lsdException w:name="Default Paragraph Font" w:uiPriority="1"/>
-    <w:lsdException w:name="Subtitle" w:uiPriority="3" w:qFormat="1"/>
-    <w:lsdException w:name="Date" w:qFormat="1"/>
-    <w:lsdException w:name="Strong" w:semiHidden="0" w:uiPriority="10" w:unhideWhenUsed="0" w:qFormat="1"/>
-    <w:lsdException w:name="Emphasis" w:semiHidden="0" w:uiPriority="20" w:unhideWhenUsed="0" w:qFormat="1"/>
-    <w:lsdException w:name="Table Grid" w:semiHidden="0" w:uiPriority="59" w:unhideWhenUsed="0"/>
-    <w:lsdException w:name="Placeholder Text" w:unhideWhenUsed="0"/>
-    <w:lsdException w:name="No Spacing" w:uiPriority="1" w:qFormat="1"/>
-    <w:lsdException w:name="Light Shading" w:semiHidden="0" w:uiPriority="60" w:unhideWhenUsed="0"/>
-    <w:lsdException w:name="Light List" w:semiHidden="0" w:uiPriority="61" w:unhideWhenUsed="0"/>
-    <w:lsdException w:name="Light Grid" w:semiHidden="0" w:uiPriority="62" w:unhideWhenUsed="0"/>
-    <w:lsdException w:name="Medium Shading 1" w:semiHidden="0" w:uiPriority="63" w:unhideWhenUsed="0"/>
-    <w:lsdException w:name="Medium Shading 2" w:semiHidden="0" w:uiPriority="64" w:unhideWhenUsed="0"/>
-    <w:lsdException w:name="Medium List 1" w:semiHidden="0" w:uiPriority="65" w:unhideWhenUsed="0"/>
-    <w:lsdException w:name="Medium List 2" w:semiHidden="0" w:uiPriority="66" w:unhideWhenUsed="0"/>
-    <w:lsdException w:name="Medium Grid 1" w:semiHidden="0" w:uiPriority="67" w:unhideWhenUsed="0"/>
-    <w:lsdException w:name="Medium Grid 2" w:semiHidden="0" w:uiPriority="68" w:unhideWhenUsed="0"/>
-    <w:lsdException w:name="Medium Grid 3" w:semiHidden="0" w:uiPriority="69" w:unhideWhenUsed="0"/>
-    <w:lsdException w:name="Dark List" w:semiHidden="0" w:uiPriority="70" w:unhideWhenUsed="0"/>
-    <w:lsdException w:name="Colorful Shading" w:semiHidden="0" w:uiPriority="71" w:unhideWhenUsed="0"/>
-    <w:lsdException w:name="Colorful List" w:semiHidden="0" w:uiPriority="72" w:unhideWhenUsed="0"/>
-    <w:lsdException w:name="Colorful Grid" w:semiHidden="0" w:uiPriority="73" w:unhideWhenUsed="0"/>
-    <w:lsdException w:name="Light Shading Accent 1" w:semiHidden="0" w:uiPriority="60" w:unhideWhenUsed="0"/>
-    <w:lsdException w:name="Light List Accent 1" w:semiHidden="0" w:uiPriority="61" w:unhideWhenUsed="0"/>
-    <w:lsdException w:name="Light Grid Accent 1" w:semiHidden="0" w:uiPriority="62" w:unhideWhenUsed="0"/>
-    <w:lsdException w:name="Medium Shading 1 Accent 1" w:semiHidden="0" w:uiPriority="63" w:unhideWhenUsed="0"/>
-    <w:lsdException w:name="Medium Shading 2 Accent 1" w:semiHidden="0" w:uiPriority="64" w:unhideWhenUsed="0"/>
-    <w:lsdException w:name="Medium List 1 Accent 1" w:semiHidden="0" w:uiPriority="65" w:unhideWhenUsed="0"/>
-    <w:lsdException w:name="Revision" w:unhideWhenUsed="0"/>
-    <w:lsdException w:name="List Paragraph" w:semiHidden="0" w:uiPriority="34" w:unhideWhenUsed="0" w:qFormat="1"/>
-    <w:lsdException w:name="Quote" w:semiHidden="0" w:uiPriority="1" w:unhideWhenUsed="0" w:qFormat="1"/>
-    <w:lsdException w:name="Intense Quote" w:semiHidden="0" w:uiPriority="30" w:unhideWhenUsed="0" w:qFormat="1"/>
-    <w:lsdException w:name="Medium List 2 Accent 1" w:semiHidden="0" w:uiPriority="66" w:unhideWhenUsed="0"/>
-    <w:lsdException w:name="Medium Grid 1 Accent 1" w:semiHidden="0" w:uiPriority="67" w:unhideWhenUsed="0"/>
-    <w:lsdException w:name="Medium Grid 2 Accent 1" w:semiHidden="0" w:uiPriority="68" w:unhideWhenUsed="0"/>
-    <w:lsdException w:name="Medium Grid 3 Accent 1" w:semiHidden="0" w:uiPriority="69" w:unhideWhenUsed="0"/>
-    <w:lsdException w:name="Dark List Accent 1" w:semiHidden="0" w:uiPriority="70" w:unhideWhenUsed="0"/>
-    <w:lsdException w:name="Colorful Shading Accent 1" w:semiHidden="0" w:uiPriority="71" w:unhideWhenUsed="0"/>
-    <w:lsdException w:name="Colorful List Accent 1" w:semiHidden="0" w:uiPriority="72" w:unhideWhenUsed="0"/>
-    <w:lsdException w:name="Colorful Grid Accent 1" w:semiHidden="0" w:uiPriority="73" w:unhideWhenUsed="0"/>
-    <w:lsdException w:name="Light Shading Accent 2" w:semiHidden="0" w:uiPriority="60" w:unhideWhenUsed="0"/>
-    <w:lsdException w:name="Light List Accent 2" w:semiHidden="0" w:uiPriority="61" w:unhideWhenUsed="0"/>
-    <w:lsdException w:name="Light Grid Accent 2" w:semiHidden="0" w:uiPriority="62" w:unhideWhenUsed="0"/>
-    <w:lsdException w:name="Medium Shading 1 Accent 2" w:semiHidden="0" w:uiPriority="63" w:unhideWhenUsed="0"/>
-    <w:lsdException w:name="Medium Shading 2 Accent 2" w:semiHidden="0" w:uiPriority="64" w:unhideWhenUsed="0"/>
-    <w:lsdException w:name="Medium List 1 Accent 2" w:semiHidden="0" w:uiPriority="65" w:unhideWhenUsed="0"/>
-    <w:lsdException w:name="Medium List 2 Accent 2" w:semiHidden="0" w:uiPriority="66" w:unhideWhenUsed="0"/>
-    <w:lsdException w:name="Medium Grid 1 Accent 2" w:semiHidden="0" w:uiPriority="67" w:unhideWhenUsed="0"/>
-    <w:lsdException w:name="Medium Grid 2 Accent 2" w:semiHidden="0" w:uiPriority="68" w:unhideWhenUsed="0"/>
-    <w:lsdException w:name="Medium Grid 3 Accent 2" w:semiHidden="0" w:uiPriority="69" w:unhideWhenUsed="0"/>
-    <w:lsdException w:name="Dark List Accent 2" w:semiHidden="0" w:uiPriority="70" w:unhideWhenUsed="0"/>
-    <w:lsdException w:name="Colorful Shading Accent 2" w:semiHidden="0" w:uiPriority="71" w:unhideWhenUsed="0"/>
-    <w:lsdException w:name="Colorful List Accent 2" w:semiHidden="0" w:uiPriority="72" w:unhideWhenUsed="0"/>
-    <w:lsdException w:name="Colorful Grid Accent 2" w:semiHidden="0" w:uiPriority="73" w:unhideWhenUsed="0"/>
-    <w:lsdException w:name="Light Shading Accent 3" w:semiHidden="0" w:uiPriority="60" w:unhideWhenUsed="0"/>
-    <w:lsdException w:name="Light List Accent 3" w:semiHidden="0" w:uiPriority="61" w:unhideWhenUsed="0"/>
-    <w:lsdException w:name="Light Grid Accent 3" w:semiHidden="0" w:uiPriority="62" w:unhideWhenUsed="0"/>
-    <w:lsdException w:name="Medium Shading 1 Accent 3" w:semiHidden="0" w:uiPriority="63" w:unhideWhenUsed="0"/>
-    <w:lsdException w:name="Medium Shading 2 Accent 3" w:semiHidden="0" w:uiPriority="64" w:unhideWhenUsed="0"/>
-    <w:lsdException w:name="Medium List 1 Accent 3" w:semiHidden="0" w:uiPriority="65" w:unhideWhenUsed="0"/>
-    <w:lsdException w:name="Medium List 2 Accent 3" w:semiHidden="0" w:uiPriority="66" w:unhideWhenUsed="0"/>
-    <w:lsdException w:name="Medium Grid 1 Accent 3" w:semiHidden="0" w:uiPriority="67" w:unhideWhenUsed="0"/>
-    <w:lsdException w:name="Medium Grid 2 Accent 3" w:semiHidden="0" w:uiPriority="68" w:unhideWhenUsed="0"/>
-    <w:lsdException w:name="Medium Grid 3 Accent 3" w:semiHidden="0" w:uiPriority="69" w:unhideWhenUsed="0"/>
-    <w:lsdException w:name="Dark List Accent 3" w:semiHidden="0" w:uiPriority="70" w:unhideWhenUsed="0"/>
-    <w:lsdException w:name="Colorful Shading Accent 3" w:semiHidden="0" w:uiPriority="71" w:unhideWhenUsed="0"/>
-    <w:lsdException w:name="Colorful List Accent 3" w:semiHidden="0" w:uiPriority="72" w:unhideWhenUsed="0"/>
-    <w:lsdException w:name="Colorful Grid Accent 3" w:semiHidden="0" w:uiPriority="73" w:unhideWhenUsed="0"/>
-    <w:lsdException w:name="Light Shading Accent 4" w:semiHidden="0" w:uiPriority="60" w:unhideWhenUsed="0"/>
-    <w:lsdException w:name="Light List Accent 4" w:semiHidden="0" w:uiPriority="61" w:unhideWhenUsed="0"/>
-    <w:lsdException w:name="Light Grid Accent 4" w:semiHidden="0" w:uiPriority="62" w:unhideWhenUsed="0"/>
-    <w:lsdException w:name="Medium Shading 1 Accent 4" w:semiHidden="0" w:uiPriority="63" w:unhideWhenUsed="0"/>
-    <w:lsdException w:name="Medium Shading 2 Accent 4" w:semiHidden="0" w:uiPriority="64" w:unhideWhenUsed="0"/>
-    <w:lsdException w:name="Medium List 1 Accent 4" w:semiHidden="0" w:uiPriority="65" w:unhideWhenUsed="0"/>
-    <w:lsdException w:name="Medium List 2 Accent 4" w:semiHidden="0" w:uiPriority="66" w:unhideWhenUsed="0"/>
-    <w:lsdException w:name="Medium Grid 1 Accent 4" w:semiHidden="0" w:uiPriority="67" w:unhideWhenUsed="0"/>
-    <w:lsdException w:name="Medium Grid 2 Accent 4" w:semiHidden="0" w:uiPriority="68" w:unhideWhenUsed="0"/>
-    <w:lsdException w:name="Medium Grid 3 Accent 4" w:semiHidden="0" w:uiPriority="69" w:unhideWhenUsed="0"/>
-    <w:lsdException w:name="Dark List Accent 4" w:semiHidden="0" w:uiPriority="70" w:unhideWhenUsed="0"/>
-    <w:lsdException w:name="Colorful Shading Accent 4" w:semiHidden="0" w:uiPriority="71" w:unhideWhenUsed="0"/>
-    <w:lsdException w:name="Colorful List Accent 4" w:semiHidden="0" w:uiPriority="72" w:unhideWhenUsed="0"/>
-    <w:lsdException w:name="Colorful Grid Accent 4" w:semiHidden="0" w:uiPriority="73" w:unhideWhenUsed="0"/>
-    <w:lsdException w:name="Light Shading Accent 5" w:semiHidden="0" w:uiPriority="60" w:unhideWhenUsed="0"/>
-    <w:lsdException w:name="Light List Accent 5" w:semiHidden="0" w:uiPriority="61" w:unhideWhenUsed="0"/>
-    <w:lsdException w:name="Light Grid Accent 5" w:semiHidden="0" w:uiPriority="62" w:unhideWhenUsed="0"/>
-    <w:lsdException w:name="Medium Shading 1 Accent 5" w:semiHidden="0" w:uiPriority="63" w:unhideWhenUsed="0"/>
-    <w:lsdException w:name="Medium Shading 2 Accent 5" w:semiHidden="0" w:uiPriority="64" w:unhideWhenUsed="0"/>
-    <w:lsdException w:name="Medium List 1 Accent 5" w:semiHidden="0" w:uiPriority="65" w:unhideWhenUsed="0"/>
-    <w:lsdException w:name="Medium List 2 Accent 5" w:semiHidden="0" w:uiPriority="66" w:unhideWhenUsed="0"/>
-    <w:lsdException w:name="Medium Grid 1 Accent 5" w:semiHidden="0" w:uiPriority="67" w:unhideWhenUsed="0"/>
-    <w:lsdException w:name="Medium Grid 2 Accent 5" w:semiHidden="0" w:uiPriority="68" w:unhideWhenUsed="0"/>
-    <w:lsdException w:name="Medium Grid 3 Accent 5" w:semiHidden="0" w:uiPriority="69" w:unhideWhenUsed="0"/>
-    <w:lsdException w:name="Dark List Accent 5" w:semiHidden="0" w:uiPriority="70" w:unhideWhenUsed="0"/>
-    <w:lsdException w:name="Colorful Shading Accent 5" w:semiHidden="0" w:uiPriority="71" w:unhideWhenUsed="0"/>
-    <w:lsdException w:name="Colorful List Accent 5" w:semiHidden="0" w:uiPriority="72" w:unhideWhenUsed="0"/>
-    <w:lsdException w:name="Colorful Grid Accent 5" w:semiHidden="0" w:uiPriority="73" w:unhideWhenUsed="0"/>
-    <w:lsdException w:name="Light Shading Accent 6" w:semiHidden="0" w:uiPriority="60" w:unhideWhenUsed="0"/>
-    <w:lsdException w:name="Light List Accent 6" w:semiHidden="0" w:uiPriority="61" w:unhideWhenUsed="0"/>
-    <w:lsdException w:name="Light Grid Accent 6" w:semiHidden="0" w:uiPriority="62" w:unhideWhenUsed="0"/>
-    <w:lsdException w:name="Medium Shading 1 Accent 6" w:semiHidden="0" w:uiPriority="63" w:unhideWhenUsed="0"/>
-    <w:lsdException w:name="Medium Shading 2 Accent 6" w:semiHidden="0" w:uiPriority="64" w:unhideWhenUsed="0"/>
-    <w:lsdException w:name="Medium List 1 Accent 6" w:semiHidden="0" w:uiPriority="65" w:unhideWhenUsed="0"/>
-    <w:lsdException w:name="Medium List 2 Accent 6" w:semiHidden="0" w:uiPriority="66" w:unhideWhenUsed="0"/>
-    <w:lsdException w:name="Medium Grid 1 Accent 6" w:semiHidden="0" w:uiPriority="67" w:unhideWhenUsed="0"/>
-    <w:lsdException w:name="Medium Grid 2 Accent 6" w:semiHidden="0" w:uiPriority="68" w:unhideWhenUsed="0"/>
-    <w:lsdException w:name="Medium Grid 3 Accent 6" w:semiHidden="0" w:uiPriority="69" w:unhideWhenUsed="0"/>
-    <w:lsdException w:name="Dark List Accent 6" w:semiHidden="0" w:uiPriority="70" w:unhideWhenUsed="0"/>
-    <w:lsdException w:name="Colorful Shading Accent 6" w:semiHidden="0" w:uiPriority="71" w:unhideWhenUsed="0"/>
-    <w:lsdException w:name="Colorful List Accent 6" w:semiHidden="0" w:uiPriority="72" w:unhideWhenUsed="0"/>
-    <w:lsdException w:name="Colorful Grid Accent 6" w:semiHidden="0" w:uiPriority="73" w:unhideWhenUsed="0"/>
-    <w:lsdException w:name="Subtle Emphasis" w:semiHidden="0" w:uiPriority="19" w:unhideWhenUsed="0" w:qFormat="1"/>
-    <w:lsdException w:name="Intense Emphasis" w:semiHidden="0" w:uiPriority="21" w:unhideWhenUsed="0" w:qFormat="1"/>
-    <w:lsdException w:name="Subtle Reference" w:semiHidden="0" w:uiPriority="31" w:unhideWhenUsed="0" w:qFormat="1"/>
-    <w:lsdException w:name="Intense Reference" w:semiHidden="0" w:uiPriority="32" w:unhideWhenUsed="0" w:qFormat="1"/>
-    <w:lsdException w:name="Book Title" w:semiHidden="0" w:uiPriority="33" w:unhideWhenUsed="0" w:qFormat="1"/>
-    <w:lsdException w:name="Bibliography" w:uiPriority="37"/>
-    <w:lsdException w:name="TOC Heading" w:uiPriority="39" w:qFormat="1"/>
+  <w:latentStyles w:defLockedState="0" w:defUIPriority="99" w:defSemiHidden="0" w:defUnhideWhenUsed="0" w:defQFormat="0" w:count="371">
+    <w:lsdException w:name="Normal" w:uiPriority="0" w:qFormat="1"/>
+    <w:lsdException w:name="heading 1" w:uiPriority="1" w:qFormat="1"/>
+    <w:lsdException w:name="heading 2" w:semiHidden="1" w:uiPriority="1" w:unhideWhenUsed="1" w:qFormat="1"/>
+    <w:lsdException w:name="heading 3" w:semiHidden="1" w:uiPriority="1" w:unhideWhenUsed="1" w:qFormat="1"/>
+    <w:lsdException w:name="heading 4" w:semiHidden="1" w:uiPriority="9" w:unhideWhenUsed="1" w:qFormat="1"/>
+    <w:lsdException w:name="heading 5" w:semiHidden="1" w:uiPriority="9" w:unhideWhenUsed="1" w:qFormat="1"/>
+    <w:lsdException w:name="heading 6" w:semiHidden="1" w:uiPriority="9" w:unhideWhenUsed="1" w:qFormat="1"/>
+    <w:lsdException w:name="heading 7" w:semiHidden="1" w:uiPriority="9" w:unhideWhenUsed="1" w:qFormat="1"/>
+    <w:lsdException w:name="heading 8" w:semiHidden="1" w:uiPriority="9" w:unhideWhenUsed="1" w:qFormat="1"/>
+    <w:lsdException w:name="heading 9" w:semiHidden="1" w:uiPriority="9" w:unhideWhenUsed="1" w:qFormat="1"/>
+    <w:lsdException w:name="index 1" w:semiHidden="1" w:unhideWhenUsed="1"/>
+    <w:lsdException w:name="index 2" w:semiHidden="1" w:unhideWhenUsed="1"/>
+    <w:lsdException w:name="index 3" w:semiHidden="1" w:unhideWhenUsed="1"/>
+    <w:lsdException w:name="index 4" w:semiHidden="1" w:unhideWhenUsed="1"/>
+    <w:lsdException w:name="index 5" w:semiHidden="1" w:unhideWhenUsed="1"/>
+    <w:lsdException w:name="index 6" w:semiHidden="1" w:unhideWhenUsed="1"/>
+    <w:lsdException w:name="index 7" w:semiHidden="1" w:unhideWhenUsed="1"/>
+    <w:lsdException w:name="index 8" w:semiHidden="1" w:unhideWhenUsed="1"/>
+    <w:lsdException w:name="index 9" w:semiHidden="1" w:unhideWhenUsed="1"/>
+    <w:lsdException w:name="toc 1" w:semiHidden="1" w:uiPriority="39" w:unhideWhenUsed="1" w:qFormat="1"/>
+    <w:lsdException w:name="toc 2" w:semiHidden="1" w:uiPriority="39" w:unhideWhenUsed="1" w:qFormat="1"/>
+    <w:lsdException w:name="toc 3" w:semiHidden="1" w:uiPriority="39" w:unhideWhenUsed="1" w:qFormat="1"/>
+    <w:lsdException w:name="toc 4" w:semiHidden="1" w:uiPriority="39" w:unhideWhenUsed="1"/>
+    <w:lsdException w:name="toc 5" w:semiHidden="1" w:uiPriority="39" w:unhideWhenUsed="1"/>
+    <w:lsdException w:name="toc 6" w:semiHidden="1" w:uiPriority="39" w:unhideWhenUsed="1"/>
+    <w:lsdException w:name="toc 7" w:semiHidden="1" w:uiPriority="39" w:unhideWhenUsed="1"/>
+    <w:lsdException w:name="toc 8" w:semiHidden="1" w:uiPriority="39" w:unhideWhenUsed="1"/>
+    <w:lsdException w:name="toc 9" w:semiHidden="1" w:uiPriority="39" w:unhideWhenUsed="1"/>
+    <w:lsdException w:name="Normal Indent" w:semiHidden="1" w:unhideWhenUsed="1"/>
+    <w:lsdException w:name="footnote text" w:semiHidden="1" w:unhideWhenUsed="1"/>
+    <w:lsdException w:name="annotation text" w:semiHidden="1" w:unhideWhenUsed="1"/>
+    <w:lsdException w:name="header" w:semiHidden="1" w:unhideWhenUsed="1" w:qFormat="1"/>
+    <w:lsdException w:name="footer" w:semiHidden="1" w:unhideWhenUsed="1" w:qFormat="1"/>
+    <w:lsdException w:name="index heading" w:semiHidden="1" w:unhideWhenUsed="1"/>
+    <w:lsdException w:name="caption" w:semiHidden="1" w:uiPriority="35" w:unhideWhenUsed="1" w:qFormat="1"/>
+    <w:lsdException w:name="table of figures" w:semiHidden="1" w:unhideWhenUsed="1"/>
+    <w:lsdException w:name="envelope address" w:semiHidden="1" w:unhideWhenUsed="1"/>
+    <w:lsdException w:name="envelope return" w:semiHidden="1" w:unhideWhenUsed="1"/>
+    <w:lsdException w:name="footnote reference" w:semiHidden="1" w:unhideWhenUsed="1"/>
+    <w:lsdException w:name="annotation reference" w:semiHidden="1" w:unhideWhenUsed="1"/>
+    <w:lsdException w:name="line number" w:semiHidden="1" w:unhideWhenUsed="1"/>
+    <w:lsdException w:name="page number" w:semiHidden="1" w:unhideWhenUsed="1"/>
+    <w:lsdException w:name="endnote reference" w:semiHidden="1" w:unhideWhenUsed="1"/>
+    <w:lsdException w:name="endnote text" w:semiHidden="1" w:unhideWhenUsed="1"/>
+    <w:lsdException w:name="table of authorities" w:semiHidden="1" w:unhideWhenUsed="1"/>
+    <w:lsdException w:name="macro" w:semiHidden="1" w:unhideWhenUsed="1"/>
+    <w:lsdException w:name="toa heading" w:semiHidden="1" w:unhideWhenUsed="1"/>
+    <w:lsdException w:name="List" w:semiHidden="1" w:unhideWhenUsed="1"/>
+    <w:lsdException w:name="List Bullet" w:semiHidden="1" w:unhideWhenUsed="1" w:qFormat="1"/>
+    <w:lsdException w:name="List Number" w:semiHidden="1" w:uiPriority="1" w:unhideWhenUsed="1" w:qFormat="1"/>
+    <w:lsdException w:name="List 2" w:semiHidden="1" w:unhideWhenUsed="1"/>
+    <w:lsdException w:name="List 3" w:semiHidden="1" w:unhideWhenUsed="1"/>
+    <w:lsdException w:name="List 4" w:semiHidden="1" w:unhideWhenUsed="1"/>
+    <w:lsdException w:name="List 5" w:semiHidden="1" w:unhideWhenUsed="1"/>
+    <w:lsdException w:name="List Bullet 2" w:semiHidden="1" w:unhideWhenUsed="1"/>
+    <w:lsdException w:name="List Bullet 3" w:semiHidden="1" w:unhideWhenUsed="1"/>
+    <w:lsdException w:name="List Bullet 4" w:semiHidden="1" w:unhideWhenUsed="1"/>
+    <w:lsdException w:name="List Bullet 5" w:semiHidden="1" w:unhideWhenUsed="1"/>
+    <w:lsdException w:name="List Number 2" w:semiHidden="1" w:uiPriority="1" w:unhideWhenUsed="1" w:qFormat="1"/>
+    <w:lsdException w:name="List Number 3" w:semiHidden="1" w:uiPriority="18" w:unhideWhenUsed="1"/>
+    <w:lsdException w:name="List Number 4" w:semiHidden="1" w:uiPriority="18" w:unhideWhenUsed="1"/>
+    <w:lsdException w:name="List Number 5" w:semiHidden="1" w:uiPriority="18" w:unhideWhenUsed="1"/>
+    <w:lsdException w:name="Title" w:uiPriority="2" w:qFormat="1"/>
+    <w:lsdException w:name="Closing" w:semiHidden="1" w:unhideWhenUsed="1" w:qFormat="1"/>
+    <w:lsdException w:name="Signature" w:semiHidden="1" w:uiPriority="9" w:unhideWhenUsed="1" w:qFormat="1"/>
+    <w:lsdException w:name="Default Paragraph Font" w:semiHidden="1" w:uiPriority="1" w:unhideWhenUsed="1"/>
+    <w:lsdException w:name="Body Text" w:semiHidden="1" w:unhideWhenUsed="1"/>
+    <w:lsdException w:name="Body Text Indent" w:semiHidden="1" w:unhideWhenUsed="1"/>
+    <w:lsdException w:name="List Continue" w:semiHidden="1" w:unhideWhenUsed="1"/>
+    <w:lsdException w:name="List Continue 2" w:semiHidden="1" w:unhideWhenUsed="1"/>
+    <w:lsdException w:name="List Continue 3" w:semiHidden="1" w:unhideWhenUsed="1"/>
+    <w:lsdException w:name="List Continue 4" w:semiHidden="1" w:unhideWhenUsed="1"/>
+    <w:lsdException w:name="List Continue 5" w:semiHidden="1" w:unhideWhenUsed="1"/>
+    <w:lsdException w:name="Message Header" w:semiHidden="1" w:unhideWhenUsed="1"/>
+    <w:lsdException w:name="Subtitle" w:semiHidden="1" w:uiPriority="3" w:unhideWhenUsed="1" w:qFormat="1"/>
+    <w:lsdException w:name="Salutation" w:semiHidden="1" w:unhideWhenUsed="1"/>
+    <w:lsdException w:name="Date" w:semiHidden="1" w:unhideWhenUsed="1" w:qFormat="1"/>
+    <w:lsdException w:name="Body Text First Indent" w:semiHidden="1" w:unhideWhenUsed="1"/>
+    <w:lsdException w:name="Body Text First Indent 2" w:semiHidden="1" w:unhideWhenUsed="1"/>
+    <w:lsdException w:name="Note Heading" w:semiHidden="1" w:unhideWhenUsed="1"/>
+    <w:lsdException w:name="Body Text 2" w:semiHidden="1" w:unhideWhenUsed="1"/>
+    <w:lsdException w:name="Body Text 3" w:semiHidden="1" w:unhideWhenUsed="1"/>
+    <w:lsdException w:name="Body Text Indent 2" w:semiHidden="1" w:unhideWhenUsed="1"/>
+    <w:lsdException w:name="Body Text Indent 3" w:semiHidden="1" w:unhideWhenUsed="1"/>
+    <w:lsdException w:name="Block Text" w:semiHidden="1" w:unhideWhenUsed="1"/>
+    <w:lsdException w:name="Hyperlink" w:semiHidden="1" w:unhideWhenUsed="1"/>
+    <w:lsdException w:name="FollowedHyperlink" w:semiHidden="1" w:unhideWhenUsed="1"/>
+    <w:lsdException w:name="Strong" w:uiPriority="10" w:qFormat="1"/>
+    <w:lsdException w:name="Emphasis" w:uiPriority="20" w:qFormat="1"/>
+    <w:lsdException w:name="Document Map" w:semiHidden="1" w:unhideWhenUsed="1"/>
+    <w:lsdException w:name="Plain Text" w:semiHidden="1" w:unhideWhenUsed="1"/>
+    <w:lsdException w:name="E-mail Signature" w:semiHidden="1" w:unhideWhenUsed="1"/>
+    <w:lsdException w:name="HTML Top of Form" w:semiHidden="1" w:unhideWhenUsed="1"/>
+    <w:lsdException w:name="HTML Bottom of Form" w:semiHidden="1" w:unhideWhenUsed="1"/>
+    <w:lsdException w:name="Normal (Web)" w:semiHidden="1" w:unhideWhenUsed="1"/>
+    <w:lsdException w:name="HTML Acronym" w:semiHidden="1" w:unhideWhenUsed="1"/>
+    <w:lsdException w:name="HTML Address" w:semiHidden="1" w:unhideWhenUsed="1"/>
+    <w:lsdException w:name="HTML Cite" w:semiHidden="1" w:unhideWhenUsed="1"/>
+    <w:lsdException w:name="HTML Code" w:semiHidden="1" w:unhideWhenUsed="1"/>
+    <w:lsdException w:name="HTML Definition" w:semiHidden="1" w:unhideWhenUsed="1"/>
+    <w:lsdException w:name="HTML Keyboard" w:semiHidden="1" w:unhideWhenUsed="1"/>
+    <w:lsdException w:name="HTML Preformatted" w:semiHidden="1" w:unhideWhenUsed="1"/>
+    <w:lsdException w:name="HTML Sample" w:semiHidden="1" w:unhideWhenUsed="1"/>
+    <w:lsdException w:name="HTML Typewriter" w:semiHidden="1" w:unhideWhenUsed="1"/>
+    <w:lsdException w:name="HTML Variable" w:semiHidden="1" w:unhideWhenUsed="1"/>
+    <w:lsdException w:name="Normal Table" w:semiHidden="1" w:unhideWhenUsed="1"/>
+    <w:lsdException w:name="annotation subject" w:semiHidden="1" w:unhideWhenUsed="1"/>
+    <w:lsdException w:name="No List" w:semiHidden="1" w:unhideWhenUsed="1"/>
+    <w:lsdException w:name="Outline List 1" w:semiHidden="1" w:unhideWhenUsed="1"/>
+    <w:lsdException w:name="Outline List 2" w:semiHidden="1" w:unhideWhenUsed="1"/>
+    <w:lsdException w:name="Outline List 3" w:semiHidden="1" w:unhideWhenUsed="1"/>
+    <w:lsdException w:name="Table Simple 1" w:semiHidden="1" w:unhideWhenUsed="1"/>
+    <w:lsdException w:name="Table Simple 2" w:semiHidden="1" w:unhideWhenUsed="1"/>
+    <w:lsdException w:name="Table Simple 3" w:semiHidden="1" w:unhideWhenUsed="1"/>
+    <w:lsdException w:name="Table Classic 1" w:semiHidden="1" w:unhideWhenUsed="1"/>
+    <w:lsdException w:name="Table Classic 2" w:semiHidden="1" w:unhideWhenUsed="1"/>
+    <w:lsdException w:name="Table Classic 3" w:semiHidden="1" w:unhideWhenUsed="1"/>
+    <w:lsdException w:name="Table Classic 4" w:semiHidden="1" w:unhideWhenUsed="1"/>
+    <w:lsdException w:name="Table Colorful 1" w:semiHidden="1" w:unhideWhenUsed="1"/>
+    <w:lsdException w:name="Table Colorful 2" w:semiHidden="1" w:unhideWhenUsed="1"/>
+    <w:lsdException w:name="Table Colorful 3" w:semiHidden="1" w:unhideWhenUsed="1"/>
+    <w:lsdException w:name="Table Columns 1" w:semiHidden="1" w:unhideWhenUsed="1"/>
+    <w:lsdException w:name="Table Columns 2" w:semiHidden="1" w:unhideWhenUsed="1"/>
+    <w:lsdException w:name="Table Columns 3" w:semiHidden="1" w:unhideWhenUsed="1"/>
+    <w:lsdException w:name="Table Columns 4" w:semiHidden="1" w:unhideWhenUsed="1"/>
+    <w:lsdException w:name="Table Columns 5" w:semiHidden="1" w:unhideWhenUsed="1"/>
+    <w:lsdException w:name="Table Grid 1" w:semiHidden="1" w:unhideWhenUsed="1"/>
+    <w:lsdException w:name="Table Grid 2" w:semiHidden="1" w:unhideWhenUsed="1"/>
+    <w:lsdException w:name="Table Grid 3" w:semiHidden="1" w:unhideWhenUsed="1"/>
+    <w:lsdException w:name="Table Grid 4" w:semiHidden="1" w:unhideWhenUsed="1"/>
+    <w:lsdException w:name="Table Grid 5" w:semiHidden="1" w:unhideWhenUsed="1"/>
+    <w:lsdException w:name="Table Grid 6" w:semiHidden="1" w:unhideWhenUsed="1"/>
+    <w:lsdException w:name="Table Grid 7" w:semiHidden="1" w:unhideWhenUsed="1"/>
+    <w:lsdException w:name="Table Grid 8" w:semiHidden="1" w:unhideWhenUsed="1"/>
+    <w:lsdException w:name="Table List 1" w:semiHidden="1" w:unhideWhenUsed="1"/>
+    <w:lsdException w:name="Table List 2" w:semiHidden="1" w:unhideWhenUsed="1"/>
+    <w:lsdException w:name="Table List 3" w:semiHidden="1" w:unhideWhenUsed="1"/>
+    <w:lsdException w:name="Table List 4" w:semiHidden="1" w:unhideWhenUsed="1"/>
+    <w:lsdException w:name="Table List 5" w:semiHidden="1" w:unhideWhenUsed="1"/>
+    <w:lsdException w:name="Table List 6" w:semiHidden="1" w:unhideWhenUsed="1"/>
+    <w:lsdException w:name="Table List 7" w:semiHidden="1" w:unhideWhenUsed="1"/>
+    <w:lsdException w:name="Table List 8" w:semiHidden="1" w:unhideWhenUsed="1"/>
+    <w:lsdException w:name="Table 3D effects 1" w:semiHidden="1" w:unhideWhenUsed="1"/>
+    <w:lsdException w:name="Table 3D effects 2" w:semiHidden="1" w:unhideWhenUsed="1"/>
+    <w:lsdException w:name="Table 3D effects 3" w:semiHidden="1" w:unhideWhenUsed="1"/>
+    <w:lsdException w:name="Table Contemporary" w:semiHidden="1" w:unhideWhenUsed="1"/>
+    <w:lsdException w:name="Table Elegant" w:semiHidden="1" w:unhideWhenUsed="1"/>
+    <w:lsdException w:name="Table Professional" w:semiHidden="1" w:unhideWhenUsed="1"/>
+    <w:lsdException w:name="Table Subtle 1" w:semiHidden="1" w:unhideWhenUsed="1"/>
+    <w:lsdException w:name="Table Subtle 2" w:semiHidden="1" w:unhideWhenUsed="1"/>
+    <w:lsdException w:name="Table Web 1" w:semiHidden="1" w:unhideWhenUsed="1"/>
+    <w:lsdException w:name="Table Web 2" w:semiHidden="1" w:unhideWhenUsed="1"/>
+    <w:lsdException w:name="Table Web 3" w:semiHidden="1" w:unhideWhenUsed="1"/>
+    <w:lsdException w:name="Balloon Text" w:semiHidden="1" w:unhideWhenUsed="1"/>
+    <w:lsdException w:name="Table Grid" w:uiPriority="59"/>
+    <w:lsdException w:name="Table Theme" w:semiHidden="1" w:unhideWhenUsed="1"/>
+    <w:lsdException w:name="Placeholder Text" w:semiHidden="1"/>
+    <w:lsdException w:name="No Spacing" w:semiHidden="1" w:uiPriority="1" w:unhideWhenUsed="1" w:qFormat="1"/>
+    <w:lsdException w:name="Light Shading" w:uiPriority="60"/>
+    <w:lsdException w:name="Light List" w:uiPriority="61"/>
+    <w:lsdException w:name="Light Grid" w:uiPriority="62"/>
+    <w:lsdException w:name="Medium Shading 1" w:uiPriority="63"/>
+    <w:lsdException w:name="Medium Shading 2" w:uiPriority="64"/>
+    <w:lsdException w:name="Medium List 1" w:uiPriority="65"/>
+    <w:lsdException w:name="Medium List 2" w:uiPriority="66"/>
+    <w:lsdException w:name="Medium Grid 1" w:uiPriority="67"/>
+    <w:lsdException w:name="Medium Grid 2" w:uiPriority="68"/>
+    <w:lsdException w:name="Medium Grid 3" w:uiPriority="69"/>
+    <w:lsdException w:name="Dark List" w:uiPriority="70"/>
+    <w:lsdException w:name="Colorful Shading" w:uiPriority="71"/>
+    <w:lsdException w:name="Colorful List" w:uiPriority="72"/>
+    <w:lsdException w:name="Colorful Grid" w:uiPriority="73"/>
+    <w:lsdException w:name="Light Shading Accent 1" w:uiPriority="60"/>
+    <w:lsdException w:name="Light List Accent 1" w:uiPriority="61"/>
+    <w:lsdException w:name="Light Grid Accent 1" w:uiPriority="62"/>
+    <w:lsdException w:name="Medium Shading 1 Accent 1" w:uiPriority="63"/>
+    <w:lsdException w:name="Medium Shading 2 Accent 1" w:uiPriority="64"/>
+    <w:lsdException w:name="Medium List 1 Accent 1" w:uiPriority="65"/>
+    <w:lsdException w:name="Revision" w:semiHidden="1"/>
+    <w:lsdException w:name="List Paragraph" w:uiPriority="34" w:qFormat="1"/>
+    <w:lsdException w:name="Quote" w:uiPriority="1" w:qFormat="1"/>
+    <w:lsdException w:name="Intense Quote" w:uiPriority="30" w:qFormat="1"/>
+    <w:lsdException w:name="Medium List 2 Accent 1" w:uiPriority="66"/>
+    <w:lsdException w:name="Medium Grid 1 Accent 1" w:uiPriority="67"/>
+    <w:lsdException w:name="Medium Grid 2 Accent 1" w:uiPriority="68"/>
+    <w:lsdException w:name="Medium Grid 3 Accent 1" w:uiPriority="69"/>
+    <w:lsdException w:name="Dark List Accent 1" w:uiPriority="70"/>
+    <w:lsdException w:name="Colorful Shading Accent 1" w:uiPriority="71"/>
+    <w:lsdException w:name="Colorful List Accent 1" w:uiPriority="72"/>
+    <w:lsdException w:name="Colorful Grid Accent 1" w:uiPriority="73"/>
+    <w:lsdException w:name="Light Shading Accent 2" w:uiPriority="60"/>
+    <w:lsdException w:name="Light List Accent 2" w:uiPriority="61"/>
+    <w:lsdException w:name="Light Grid Accent 2" w:uiPriority="62"/>
+    <w:lsdException w:name="Medium Shading 1 Accent 2" w:uiPriority="63"/>
+    <w:lsdException w:name="Medium Shading 2 Accent 2" w:uiPriority="64"/>
+    <w:lsdException w:name="Medium List 1 Accent 2" w:uiPriority="65"/>
+    <w:lsdException w:name="Medium List 2 Accent 2" w:uiPriority="66"/>
+    <w:lsdException w:name="Medium Grid 1 Accent 2" w:uiPriority="67"/>
+    <w:lsdException w:name="Medium Grid 2 Accent 2" w:uiPriority="68"/>
+    <w:lsdException w:name="Medium Grid 3 Accent 2" w:uiPriority="69"/>
+    <w:lsdException w:name="Dark List Accent 2" w:uiPriority="70"/>
+    <w:lsdException w:name="Colorful Shading Accent 2" w:uiPriority="71"/>
+    <w:lsdException w:name="Colorful List Accent 2" w:uiPriority="72"/>
+    <w:lsdException w:name="Colorful Grid Accent 2" w:uiPriority="73"/>
+    <w:lsdException w:name="Light Shading Accent 3" w:uiPriority="60"/>
+    <w:lsdException w:name="Light List Accent 3" w:uiPriority="61"/>
+    <w:lsdException w:name="Light Grid Accent 3" w:uiPriority="62"/>
+    <w:lsdException w:name="Medium Shading 1 Accent 3" w:uiPriority="63"/>
+    <w:lsdException w:name="Medium Shading 2 Accent 3" w:uiPriority="64"/>
+    <w:lsdException w:name="Medium List 1 Accent 3" w:uiPriority="65"/>
+    <w:lsdException w:name="Medium List 2 Accent 3" w:uiPriority="66"/>
+    <w:lsdException w:name="Medium Grid 1 Accent 3" w:uiPriority="67"/>
+    <w:lsdException w:name="Medium Grid 2 Accent 3" w:uiPriority="68"/>
+    <w:lsdException w:name="Medium Grid 3 Accent 3" w:uiPriority="69"/>
+    <w:lsdException w:name="Dark List Accent 3" w:uiPriority="70"/>
+    <w:lsdException w:name="Colorful Shading Accent 3" w:uiPriority="71"/>
+    <w:lsdException w:name="Colorful List Accent 3" w:uiPriority="72"/>
+    <w:lsdException w:name="Colorful Grid Accent 3" w:uiPriority="73"/>
+    <w:lsdException w:name="Light Shading Accent 4" w:uiPriority="60"/>
+    <w:lsdException w:name="Light List Accent 4" w:uiPriority="61"/>
+    <w:lsdException w:name="Light Grid Accent 4" w:uiPriority="62"/>
+    <w:lsdException w:name="Medium Shading 1 Accent 4" w:uiPriority="63"/>
+    <w:lsdException w:name="Medium Shading 2 Accent 4" w:uiPriority="64"/>
+    <w:lsdException w:name="Medium List 1 Accent 4" w:uiPriority="65"/>
+    <w:lsdException w:name="Medium List 2 Accent 4" w:uiPriority="66"/>
+    <w:lsdException w:name="Medium Grid 1 Accent 4" w:uiPriority="67"/>
+    <w:lsdException w:name="Medium Grid 2 Accent 4" w:uiPriority="68"/>
+    <w:lsdException w:name="Medium Grid 3 Accent 4" w:uiPriority="69"/>
+    <w:lsdException w:name="Dark List Accent 4" w:uiPriority="70"/>
+    <w:lsdException w:name="Colorful Shading Accent 4" w:uiPriority="71"/>
+    <w:lsdException w:name="Colorful List Accent 4" w:uiPriority="72"/>
+    <w:lsdException w:name="Colorful Grid Accent 4" w:uiPriority="73"/>
+    <w:lsdException w:name="Light Shading Accent 5" w:uiPriority="60"/>
+    <w:lsdException w:name="Light List Accent 5" w:uiPriority="61"/>
+    <w:lsdException w:name="Light Grid Accent 5" w:uiPriority="62"/>
+    <w:lsdException w:name="Medium Shading 1 Accent 5" w:uiPriority="63"/>
+    <w:lsdException w:name="Medium Shading 2 Accent 5" w:uiPriority="64"/>
+    <w:lsdException w:name="Medium List 1 Accent 5" w:uiPriority="65"/>
+    <w:lsdException w:name="Medium List 2 Accent 5" w:uiPriority="66"/>
+    <w:lsdException w:name="Medium Grid 1 Accent 5" w:uiPriority="67"/>
+    <w:lsdException w:name="Medium Grid 2 Accent 5" w:uiPriority="68"/>
+    <w:lsdException w:name="Medium Grid 3 Accent 5" w:uiPriority="69"/>
+    <w:lsdException w:name="Dark List Accent 5" w:uiPriority="70"/>
+    <w:lsdException w:name="Colorful Shading Accent 5" w:uiPriority="71"/>
+    <w:lsdException w:name="Colorful List Accent 5" w:uiPriority="72"/>
+    <w:lsdException w:name="Colorful Grid Accent 5" w:uiPriority="73"/>
+    <w:lsdException w:name="Light Shading Accent 6" w:uiPriority="60"/>
+    <w:lsdException w:name="Light List Accent 6" w:uiPriority="61"/>
+    <w:lsdException w:name="Light Grid Accent 6" w:uiPriority="62"/>
+    <w:lsdException w:name="Medium Shading 1 Accent 6" w:uiPriority="63"/>
+    <w:lsdException w:name="Medium Shading 2 Accent 6" w:uiPriority="64"/>
+    <w:lsdException w:name="Medium List 1 Accent 6" w:uiPriority="65"/>
+    <w:lsdException w:name="Medium List 2 Accent 6" w:uiPriority="66"/>
+    <w:lsdException w:name="Medium Grid 1 Accent 6" w:uiPriority="67"/>
+    <w:lsdException w:name="Medium Grid 2 Accent 6" w:uiPriority="68"/>
+    <w:lsdException w:name="Medium Grid 3 Accent 6" w:uiPriority="69"/>
+    <w:lsdException w:name="Dark List Accent 6" w:uiPriority="70"/>
+    <w:lsdException w:name="Colorful Shading Accent 6" w:uiPriority="71"/>
+    <w:lsdException w:name="Colorful List Accent 6" w:uiPriority="72"/>
+    <w:lsdException w:name="Colorful Grid Accent 6" w:uiPriority="73"/>
+    <w:lsdException w:name="Subtle Emphasis" w:uiPriority="19" w:qFormat="1"/>
+    <w:lsdException w:name="Intense Emphasis" w:uiPriority="21" w:qFormat="1"/>
+    <w:lsdException w:name="Subtle Reference" w:uiPriority="31" w:qFormat="1"/>
+    <w:lsdException w:name="Intense Reference" w:uiPriority="32" w:qFormat="1"/>
+    <w:lsdException w:name="Book Title" w:uiPriority="33" w:qFormat="1"/>
+    <w:lsdException w:name="Bibliography" w:semiHidden="1" w:uiPriority="37" w:unhideWhenUsed="1"/>
+    <w:lsdException w:name="TOC Heading" w:semiHidden="1" w:uiPriority="39" w:unhideWhenUsed="1" w:qFormat="1"/>
+    <w:lsdException w:name="Plain Table 1" w:uiPriority="41"/>
+    <w:lsdException w:name="Plain Table 2" w:uiPriority="42"/>
+    <w:lsdException w:name="Plain Table 3" w:uiPriority="43"/>
+    <w:lsdException w:name="Plain Table 4" w:uiPriority="44"/>
+    <w:lsdException w:name="Plain Table 5" w:uiPriority="45"/>
+    <w:lsdException w:name="Grid Table Light" w:uiPriority="40"/>
+    <w:lsdException w:name="Grid Table 1 Light" w:uiPriority="46"/>
+    <w:lsdException w:name="Grid Table 2" w:uiPriority="47"/>
+    <w:lsdException w:name="Grid Table 3" w:uiPriority="48"/>
+    <w:lsdException w:name="Grid Table 4" w:uiPriority="49"/>
+    <w:lsdException w:name="Grid Table 5 Dark" w:uiPriority="50"/>
+    <w:lsdException w:name="Grid Table 6 Colorful" w:uiPriority="51"/>
+    <w:lsdException w:name="Grid Table 7 Colorful" w:uiPriority="52"/>
+    <w:lsdException w:name="Grid Table 1 Light Accent 1" w:uiPriority="46"/>
+    <w:lsdException w:name="Grid Table 2 Accent 1" w:uiPriority="47"/>
+    <w:lsdException w:name="Grid Table 3 Accent 1" w:uiPriority="48"/>
+    <w:lsdException w:name="Grid Table 4 Accent 1" w:uiPriority="49"/>
+    <w:lsdException w:name="Grid Table 5 Dark Accent 1" w:uiPriority="50"/>
+    <w:lsdException w:name="Grid Table 6 Colorful Accent 1" w:uiPriority="51"/>
+    <w:lsdException w:name="Grid Table 7 Colorful Accent 1" w:uiPriority="52"/>
+    <w:lsdException w:name="Grid Table 1 Light Accent 2" w:uiPriority="46"/>
+    <w:lsdException w:name="Grid Table 2 Accent 2" w:uiPriority="47"/>
+    <w:lsdException w:name="Grid Table 3 Accent 2" w:uiPriority="48"/>
+    <w:lsdException w:name="Grid Table 4 Accent 2" w:uiPriority="49"/>
+    <w:lsdException w:name="Grid Table 5 Dark Accent 2" w:uiPriority="50"/>
+    <w:lsdException w:name="Grid Table 6 Colorful Accent 2" w:uiPriority="51"/>
+    <w:lsdException w:name="Grid Table 7 Colorful Accent 2" w:uiPriority="52"/>
+    <w:lsdException w:name="Grid Table 1 Light Accent 3" w:uiPriority="46"/>
+    <w:lsdException w:name="Grid Table 2 Accent 3" w:uiPriority="47"/>
+    <w:lsdException w:name="Grid Table 3 Accent 3" w:uiPriority="48"/>
+    <w:lsdException w:name="Grid Table 4 Accent 3" w:uiPriority="49"/>
+    <w:lsdException w:name="Grid Table 5 Dark Accent 3" w:uiPriority="50"/>
+    <w:lsdException w:name="Grid Table 6 Colorful Accent 3" w:uiPriority="51"/>
+    <w:lsdException w:name="Grid Table 7 Colorful Accent 3" w:uiPriority="52"/>
+    <w:lsdException w:name="Grid Table 1 Light Accent 4" w:uiPriority="46"/>
+    <w:lsdException w:name="Grid Table 2 Accent 4" w:uiPriority="47"/>
+    <w:lsdException w:name="Grid Table 3 Accent 4" w:uiPriority="48"/>
+    <w:lsdException w:name="Grid Table 4 Accent 4" w:uiPriority="49"/>
+    <w:lsdException w:name="Grid Table 5 Dark Accent 4" w:uiPriority="50"/>
+    <w:lsdException w:name="Grid Table 6 Colorful Accent 4" w:uiPriority="51"/>
+    <w:lsdException w:name="Grid Table 7 Colorful Accent 4" w:uiPriority="52"/>
+    <w:lsdException w:name="Grid Table 1 Light Accent 5" w:uiPriority="46"/>
+    <w:lsdException w:name="Grid Table 2 Accent 5" w:uiPriority="47"/>
+    <w:lsdException w:name="Grid Table 3 Accent 5" w:uiPriority="48"/>
+    <w:lsdException w:name="Grid Table 4 Accent 5" w:uiPriority="49"/>
+    <w:lsdException w:name="Grid Table 5 Dark Accent 5" w:uiPriority="50"/>
+    <w:lsdException w:name="Grid Table 6 Colorful Accent 5" w:uiPriority="51"/>
+    <w:lsdException w:name="Grid Table 7 Colorful Accent 5" w:uiPriority="52"/>
+    <w:lsdException w:name="Grid Table 1 Light Accent 6" w:uiPriority="46"/>
+    <w:lsdException w:name="Grid Table 2 Accent 6" w:uiPriority="47"/>
+    <w:lsdException w:name="Grid Table 3 Accent 6" w:uiPriority="48"/>
+    <w:lsdException w:name="Grid Table 4 Accent 6" w:uiPriority="49"/>
+    <w:lsdException w:name="Grid Table 5 Dark Accent 6" w:uiPriority="50"/>
+    <w:lsdException w:name="Grid Table 6 Colorful Accent 6" w:uiPriority="51"/>
+    <w:lsdException w:name="Grid Table 7 Colorful Accent 6" w:uiPriority="52"/>
+    <w:lsdException w:name="List Table 1 Light" w:uiPriority="46"/>
+    <w:lsdException w:name="List Table 2" w:uiPriority="47"/>
+    <w:lsdException w:name="List Table 3" w:uiPriority="48"/>
+    <w:lsdException w:name="List Table 4" w:uiPriority="49"/>
+    <w:lsdException w:name="List Table 5 Dark" w:uiPriority="50"/>
+    <w:lsdException w:name="List Table 6 Colorful" w:uiPriority="51"/>
+    <w:lsdException w:name="List Table 7 Colorful" w:uiPriority="52"/>
+    <w:lsdException w:name="List Table 1 Light Accent 1" w:uiPriority="46"/>
+    <w:lsdException w:name="List Table 2 Accent 1" w:uiPriority="47"/>
+    <w:lsdException w:name="List Table 3 Accent 1" w:uiPriority="48"/>
+    <w:lsdException w:name="List Table 4 Accent 1" w:uiPriority="49"/>
+    <w:lsdException w:name="List Table 5 Dark Accent 1" w:uiPriority="50"/>
+    <w:lsdException w:name="List Table 6 Colorful Accent 1" w:uiPriority="51"/>
+    <w:lsdException w:name="List Table 7 Colorful Accent 1" w:uiPriority="52"/>
+    <w:lsdException w:name="List Table 1 Light Accent 2" w:uiPriority="46"/>
+    <w:lsdException w:name="List Table 2 Accent 2" w:uiPriority="47"/>
+    <w:lsdException w:name="List Table 3 Accent 2" w:uiPriority="48"/>
+    <w:lsdException w:name="List Table 4 Accent 2" w:uiPriority="49"/>
+    <w:lsdException w:name="List Table 5 Dark Accent 2" w:uiPriority="50"/>
+    <w:lsdException w:name="List Table 6 Colorful Accent 2" w:uiPriority="51"/>
+    <w:lsdException w:name="List Table 7 Colorful Accent 2" w:uiPriority="52"/>
+    <w:lsdException w:name="List Table 1 Light Accent 3" w:uiPriority="46"/>
+    <w:lsdException w:name="List Table 2 Accent 3" w:uiPriority="47"/>
+    <w:lsdException w:name="List Table 3 Accent 3" w:uiPriority="48"/>
+    <w:lsdException w:name="List Table 4 Accent 3" w:uiPriority="49"/>
+    <w:lsdException w:name="List Table 5 Dark Accent 3" w:uiPriority="50"/>
+    <w:lsdException w:name="List Table 6 Colorful Accent 3" w:uiPriority="51"/>
+    <w:lsdException w:name="List Table 7 Colorful Accent 3" w:uiPriority="52"/>
+    <w:lsdException w:name="List Table 1 Light Accent 4" w:uiPriority="46"/>
+    <w:lsdException w:name="List Table 2 Accent 4" w:uiPriority="47"/>
+    <w:lsdException w:name="List Table 3 Accent 4" w:uiPriority="48"/>
+    <w:lsdException w:name="List Table 4 Accent 4" w:uiPriority="49"/>
+    <w:lsdException w:name="List Table 5 Dark Accent 4" w:uiPriority="50"/>
+    <w:lsdException w:name="List Table 6 Colorful Accent 4" w:uiPriority="51"/>
+    <w:lsdException w:name="List Table 7 Colorful Accent 4" w:uiPriority="52"/>
+    <w:lsdException w:name="List Table 1 Light Accent 5" w:uiPriority="46"/>
+    <w:lsdException w:name="List Table 2 Accent 5" w:uiPriority="47"/>
+    <w:lsdException w:name="List Table 3 Accent 5" w:uiPriority="48"/>
+    <w:lsdException w:name="List Table 4 Accent 5" w:uiPriority="49"/>
+    <w:lsdException w:name="List Table 5 Dark Accent 5" w:uiPriority="50"/>
+    <w:lsdException w:name="List Table 6 Colorful Accent 5" w:uiPriority="51"/>
+    <w:lsdException w:name="List Table 7 Colorful Accent 5" w:uiPriority="52"/>
+    <w:lsdException w:name="List Table 1 Light Accent 6" w:uiPriority="46"/>
+    <w:lsdException w:name="List Table 2 Accent 6" w:uiPriority="47"/>
+    <w:lsdException w:name="List Table 3 Accent 6" w:uiPriority="48"/>
+    <w:lsdException w:name="List Table 4 Accent 6" w:uiPriority="49"/>
+    <w:lsdException w:name="List Table 5 Dark Accent 6" w:uiPriority="50"/>
+    <w:lsdException w:name="List Table 6 Colorful Accent 6" w:uiPriority="51"/>
+    <w:lsdException w:name="List Table 7 Colorful Accent 6" w:uiPriority="52"/>
   </w:latentStyles>
   <w:style w:type="paragraph" w:default="1" w:styleId="Normal">
     <w:name w:val="Normal"/>
@@ -4521,7 +4822,6 @@
     <w:uiPriority w:val="99"/>
     <w:semiHidden/>
     <w:unhideWhenUsed/>
-    <w:qFormat/>
     <w:tblPr>
       <w:tblInd w:w="0" w:type="dxa"/>
       <w:tblCellMar>
@@ -4630,10 +4930,10 @@
       <w:sz w:val="20"/>
     </w:rPr>
   </w:style>
-  <w:style w:type="character" w:customStyle="1" w:styleId="TtuloCar">
-    <w:name w:val="Título Car"/>
+  <w:style w:type="character" w:customStyle="1" w:styleId="PuestoCar">
+    <w:name w:val="Puesto Car"/>
     <w:basedOn w:val="Fuentedeprrafopredeter"/>
-    <w:link w:val="Ttulo"/>
+    <w:link w:val="Puesto"/>
     <w:uiPriority w:val="2"/>
     <w:qFormat/>
     <w:rsid w:val="0004090A"/>
@@ -4970,7 +5270,6 @@
   <w:style w:type="paragraph" w:customStyle="1" w:styleId="Encabezamiento">
     <w:name w:val="Encabezamiento"/>
     <w:basedOn w:val="Normal"/>
-    <w:link w:val="EncabezadoCar"/>
     <w:uiPriority w:val="99"/>
     <w:qFormat/>
     <w:rsid w:val="0004090A"/>
@@ -5012,11 +5311,11 @@
       <w:sz w:val="36"/>
     </w:rPr>
   </w:style>
-  <w:style w:type="paragraph" w:styleId="Ttulo">
+  <w:style w:type="paragraph" w:styleId="Puesto">
     <w:name w:val="Title"/>
     <w:basedOn w:val="Normal"/>
     <w:next w:val="Normal"/>
-    <w:link w:val="TtuloCar"/>
+    <w:link w:val="PuestoCar"/>
     <w:uiPriority w:val="2"/>
     <w:qFormat/>
     <w:rsid w:val="0004090A"/>
@@ -5375,7 +5674,6 @@
       <w:ind w:right="115"/>
     </w:pPr>
     <w:tblPr>
-      <w:tblInd w:w="0" w:type="dxa"/>
       <w:tblBorders>
         <w:top w:val="single" w:sz="4" w:space="0" w:color="auto"/>
         <w:left w:val="single" w:sz="4" w:space="0" w:color="auto"/>
@@ -5385,9 +5683,7 @@
         <w:insideV w:val="single" w:sz="4" w:space="0" w:color="auto"/>
       </w:tblBorders>
       <w:tblCellMar>
-        <w:top w:w="0" w:type="dxa"/>
         <w:left w:w="0" w:type="dxa"/>
-        <w:bottom w:w="0" w:type="dxa"/>
         <w:right w:w="0" w:type="dxa"/>
       </w:tblCellMar>
     </w:tblPr>
@@ -5435,7 +5731,6 @@
       <w:spacing w:before="60" w:after="60" w:line="240" w:lineRule="auto"/>
     </w:pPr>
     <w:tblPr>
-      <w:tblInd w:w="0" w:type="dxa"/>
       <w:tblBorders>
         <w:top w:val="single" w:sz="8" w:space="0" w:color="000000" w:themeColor="text1"/>
         <w:left w:val="single" w:sz="8" w:space="0" w:color="000000" w:themeColor="text1"/>
@@ -5445,9 +5740,7 @@
         <w:insideV w:val="single" w:sz="8" w:space="0" w:color="000000" w:themeColor="text1"/>
       </w:tblBorders>
       <w:tblCellMar>
-        <w:top w:w="0" w:type="dxa"/>
         <w:left w:w="72" w:type="dxa"/>
-        <w:bottom w:w="0" w:type="dxa"/>
         <w:right w:w="72" w:type="dxa"/>
       </w:tblCellMar>
     </w:tblPr>
@@ -5488,17 +5781,10 @@
     <w:tblPr>
       <w:tblStyleRowBandSize w:val="1"/>
       <w:tblStyleColBandSize w:val="1"/>
-      <w:tblInd w:w="0" w:type="dxa"/>
       <w:tblBorders>
         <w:top w:val="single" w:sz="8" w:space="0" w:color="000000" w:themeColor="text1"/>
         <w:bottom w:val="single" w:sz="8" w:space="0" w:color="000000" w:themeColor="text1"/>
       </w:tblBorders>
-      <w:tblCellMar>
-        <w:top w:w="0" w:type="dxa"/>
-        <w:left w:w="108" w:type="dxa"/>
-        <w:bottom w:w="0" w:type="dxa"/>
-        <w:right w:w="108" w:type="dxa"/>
-      </w:tblCellMar>
     </w:tblPr>
     <w:tblStylePr w:type="firstRow">
       <w:pPr>
@@ -5908,16 +6194,16 @@
 </file>
 
 <file path=customXml/item2.xml><?xml version="1.0" encoding="utf-8"?>
-<b:Sources xmlns:b="http://schemas.openxmlformats.org/officeDocument/2006/bibliography" SelectedStyle="\APA.XSL" StyleName="APA"/>
-</file>
-
-<file path=customXml/item3.xml><?xml version="1.0" encoding="utf-8"?>
 <?mso-contentType ?>
 <FormTemplates xmlns="http://schemas.microsoft.com/sharepoint/v3/contenttype/forms">
   <Display>DocumentLibraryForm</Display>
   <Edit>AssetEditForm</Edit>
   <New>DocumentLibraryForm</New>
 </FormTemplates>
+</file>
+
+<file path=customXml/item3.xml><?xml version="1.0" encoding="utf-8"?>
+<b:Sources xmlns:b="http://schemas.openxmlformats.org/officeDocument/2006/bibliography" SelectedStyle="\APA.XSL" StyleName="APA"/>
 </file>
 
 <file path=customXml/itemProps1.xml><?xml version="1.0" encoding="utf-8"?>
@@ -5929,17 +6215,17 @@
 </file>
 
 <file path=customXml/itemProps2.xml><?xml version="1.0" encoding="utf-8"?>
-<ds:datastoreItem xmlns:ds="http://schemas.openxmlformats.org/officeDocument/2006/customXml" ds:itemID="{8F62C0DC-F20C-4164-83F8-A562A4077F8B}">
+<ds:datastoreItem xmlns:ds="http://schemas.openxmlformats.org/officeDocument/2006/customXml" ds:itemID="{D688E3CC-6BFC-4E7C-8F7E-5968F9BFCA31}">
   <ds:schemaRefs>
-    <ds:schemaRef ds:uri="http://schemas.openxmlformats.org/officeDocument/2006/bibliography"/>
+    <ds:schemaRef ds:uri="http://schemas.microsoft.com/sharepoint/v3/contenttype/forms"/>
   </ds:schemaRefs>
 </ds:datastoreItem>
 </file>
 
 <file path=customXml/itemProps3.xml><?xml version="1.0" encoding="utf-8"?>
-<ds:datastoreItem xmlns:ds="http://schemas.openxmlformats.org/officeDocument/2006/customXml" ds:itemID="{D688E3CC-6BFC-4E7C-8F7E-5968F9BFCA31}">
+<ds:datastoreItem xmlns:ds="http://schemas.openxmlformats.org/officeDocument/2006/customXml" ds:itemID="{2110E825-3B70-4E9F-8030-251ED6A00992}">
   <ds:schemaRefs>
-    <ds:schemaRef ds:uri="http://schemas.microsoft.com/sharepoint/v3/contenttype/forms"/>
+    <ds:schemaRef ds:uri="http://schemas.openxmlformats.org/officeDocument/2006/bibliography"/>
   </ds:schemaRefs>
 </ds:datastoreItem>
 </file>
</xml_diff>